<commit_message>
Add corrected version of paper
</commit_message>
<xml_diff>
--- a/paper/Sprawozdanie_oesk.docx
+++ b/paper/Sprawozdanie_oesk.docx
@@ -14,15 +14,7 @@
         <w:rPr>
           <w:lang w:val="pl-PL"/>
         </w:rPr>
-        <w:t>Jaki format pliku jest najle</w:t>
-      </w:r>
-      <w:bookmarkStart w:id="0" w:name="_GoBack"/>
-      <w:bookmarkEnd w:id="0"/>
-      <w:r>
-        <w:rPr>
-          <w:lang w:val="pl-PL"/>
-        </w:rPr>
-        <w:t>pszy d</w:t>
+        <w:t>Jaki format pliku jest najlepszy d</w:t>
       </w:r>
       <w:r>
         <w:rPr>
@@ -48,7 +40,6 @@
         </w:rPr>
         <w:t xml:space="preserve"> w </w:t>
       </w:r>
-      <w:proofErr w:type="spellStart"/>
       <w:r>
         <w:rPr>
           <w:lang w:val="pl-PL"/>
@@ -61,7 +52,6 @@
         </w:rPr>
         <w:t>Sparku</w:t>
       </w:r>
-      <w:proofErr w:type="spellEnd"/>
     </w:p>
     <w:p>
       <w:pPr>
@@ -103,21 +93,31 @@
         <w:rPr>
           <w:lang w:val="pl-PL"/>
         </w:rPr>
-        <w:t xml:space="preserve">Celem badań jest sprawdzenie który format plików </w:t>
-      </w:r>
-      <w:proofErr w:type="spellStart"/>
-      <w:r>
-        <w:rPr>
-          <w:lang w:val="pl-PL"/>
-        </w:rPr>
-        <w:t>csv</w:t>
-      </w:r>
-      <w:proofErr w:type="spellEnd"/>
-      <w:r>
-        <w:rPr>
-          <w:lang w:val="pl-PL"/>
-        </w:rPr>
-        <w:t>, csv.gz</w:t>
+        <w:t>Celem badań jest sprawdzenie</w:t>
+      </w:r>
+      <w:r>
+        <w:rPr>
+          <w:lang w:val="pl-PL"/>
+        </w:rPr>
+        <w:t>,</w:t>
+      </w:r>
+      <w:r>
+        <w:rPr>
+          <w:lang w:val="pl-PL"/>
+        </w:rPr>
+        <w:t xml:space="preserve"> który format plików</w:t>
+      </w:r>
+      <w:r>
+        <w:rPr>
+          <w:lang w:val="pl-PL"/>
+        </w:rPr>
+        <w:t>:</w:t>
+      </w:r>
+      <w:r>
+        <w:rPr>
+          <w:lang w:val="pl-PL"/>
+        </w:rPr>
+        <w:t xml:space="preserve"> csv, csv.gz</w:t>
       </w:r>
       <w:r>
         <w:rPr>
@@ -129,25 +129,8 @@
         <w:rPr>
           <w:lang w:val="pl-PL"/>
         </w:rPr>
-        <w:t xml:space="preserve"> </w:t>
-      </w:r>
-      <w:proofErr w:type="spellStart"/>
-      <w:proofErr w:type="gramStart"/>
-      <w:r>
-        <w:rPr>
-          <w:lang w:val="pl-PL"/>
-        </w:rPr>
-        <w:t>snappy.parquet</w:t>
-      </w:r>
-      <w:proofErr w:type="spellEnd"/>
-      <w:proofErr w:type="gramEnd"/>
-      <w:r>
-        <w:rPr>
-          <w:lang w:val="pl-PL"/>
-        </w:rPr>
-        <w:t xml:space="preserve"> najlepiej współpracuje z </w:t>
-      </w:r>
-      <w:proofErr w:type="spellStart"/>
+        <w:t xml:space="preserve"> snappy.parquet najlepiej współpracuje z </w:t>
+      </w:r>
       <w:r>
         <w:rPr>
           <w:lang w:val="pl-PL"/>
@@ -160,40 +143,17 @@
         </w:rPr>
         <w:t>Sparkiem</w:t>
       </w:r>
-      <w:proofErr w:type="spellEnd"/>
-      <w:r>
-        <w:rPr>
-          <w:lang w:val="pl-PL"/>
-        </w:rPr>
-        <w:t xml:space="preserve"> w języku </w:t>
-      </w:r>
-      <w:proofErr w:type="spellStart"/>
-      <w:r>
-        <w:rPr>
-          <w:lang w:val="pl-PL"/>
-        </w:rPr>
-        <w:t>Python</w:t>
-      </w:r>
-      <w:proofErr w:type="spellEnd"/>
-      <w:r>
-        <w:rPr>
-          <w:lang w:val="pl-PL"/>
-        </w:rPr>
-        <w:t>. Dane wejściowe przygotowane zostały uwzględniając liczbę wierszy, różnorodność danych oraz liczbę kolumn. Obliczenia wykonywane przy użyciu Sparka to operacja połączenia (</w:t>
-      </w:r>
-      <w:proofErr w:type="spellStart"/>
-      <w:r>
-        <w:rPr>
-          <w:lang w:val="pl-PL"/>
-        </w:rPr>
-        <w:t>join</w:t>
-      </w:r>
-      <w:proofErr w:type="spellEnd"/>
-      <w:r>
-        <w:rPr>
-          <w:lang w:val="pl-PL"/>
-        </w:rPr>
-        <w:t>) danych samych ze sobą. Mierzone parametry to czas obliczeń, obciążenie procesora oraz zużycie pamięci operacyjnej.</w:t>
+      <w:r>
+        <w:rPr>
+          <w:lang w:val="pl-PL"/>
+        </w:rPr>
+        <w:t xml:space="preserve"> w języku Python</w:t>
+      </w:r>
+      <w:r>
+        <w:rPr>
+          <w:lang w:val="pl-PL"/>
+        </w:rPr>
+        <w:t>. Dane wejściowe przygotowane zostały uwzględniając liczbę wierszy, różnorodność danych oraz liczbę kolumn. Obliczenia wykonywane przy użyciu Sparka to operacja połączenia (join) danych samych ze sobą. Mierzone parametry to czas obliczeń, obciążenie procesora oraz zużycie pamięci operacyjnej.</w:t>
       </w:r>
     </w:p>
     <w:p>
@@ -245,21 +205,25 @@
         <w:rPr>
           <w:lang w:val="pl-PL"/>
         </w:rPr>
-        <w:t xml:space="preserve"> na trzy rozszerzenia plików: </w:t>
-      </w:r>
-      <w:proofErr w:type="spellStart"/>
-      <w:r>
-        <w:rPr>
-          <w:lang w:val="pl-PL"/>
-        </w:rPr>
-        <w:t>csv</w:t>
-      </w:r>
-      <w:proofErr w:type="spellEnd"/>
-      <w:r>
-        <w:rPr>
-          <w:lang w:val="pl-PL"/>
-        </w:rPr>
-        <w:t xml:space="preserve"> jako najprostszy I najczęstszy te</w:t>
+        <w:t xml:space="preserve"> na trzy rozszerzenia plików: csv jako najprostszy </w:t>
+      </w:r>
+      <w:r>
+        <w:rPr>
+          <w:lang w:val="pl-PL"/>
+        </w:rPr>
+        <w:t>i</w:t>
+      </w:r>
+      <w:r>
+        <w:rPr>
+          <w:lang w:val="pl-PL"/>
+        </w:rPr>
+        <w:t xml:space="preserve"> </w:t>
+      </w:r>
+      <w:r>
+        <w:rPr>
+          <w:lang w:val="pl-PL"/>
+        </w:rPr>
+        <w:t>najczęstszy te</w:t>
       </w:r>
       <w:r>
         <w:rPr>
@@ -295,52 +259,20 @@
         <w:rPr>
           <w:lang w:val="pl-PL"/>
         </w:rPr>
-        <w:t xml:space="preserve"> skompresowany plik </w:t>
-      </w:r>
-      <w:proofErr w:type="spellStart"/>
-      <w:r>
-        <w:rPr>
-          <w:lang w:val="pl-PL"/>
-        </w:rPr>
-        <w:t>csv</w:t>
-      </w:r>
-      <w:proofErr w:type="spellEnd"/>
-      <w:r>
-        <w:rPr>
-          <w:lang w:val="pl-PL"/>
-        </w:rPr>
-        <w:t xml:space="preserve"> w formacie </w:t>
-      </w:r>
-      <w:proofErr w:type="spellStart"/>
-      <w:r>
-        <w:rPr>
-          <w:lang w:val="pl-PL"/>
-        </w:rPr>
-        <w:t>gzip</w:t>
-      </w:r>
-      <w:proofErr w:type="spellEnd"/>
-      <w:r>
-        <w:rPr>
-          <w:lang w:val="pl-PL"/>
-        </w:rPr>
-        <w:t>,</w:t>
-      </w:r>
-      <w:r>
-        <w:rPr>
-          <w:lang w:val="pl-PL"/>
-        </w:rPr>
-        <w:t xml:space="preserve"> </w:t>
-      </w:r>
-      <w:proofErr w:type="spellStart"/>
-      <w:proofErr w:type="gramStart"/>
-      <w:r>
-        <w:rPr>
-          <w:lang w:val="pl-PL"/>
-        </w:rPr>
-        <w:t>snappy.parquet</w:t>
-      </w:r>
-      <w:proofErr w:type="spellEnd"/>
-      <w:proofErr w:type="gramEnd"/>
+        <w:t xml:space="preserve"> skompresowany plik csv w formacie gzip</w:t>
+      </w:r>
+      <w:r>
+        <w:rPr>
+          <w:lang w:val="pl-PL"/>
+        </w:rPr>
+        <w:t xml:space="preserve"> oraz</w:t>
+      </w:r>
+      <w:r>
+        <w:rPr>
+          <w:lang w:val="pl-PL"/>
+        </w:rPr>
+        <w:t xml:space="preserve"> snappy.parquet</w:t>
+      </w:r>
       <w:r>
         <w:rPr>
           <w:lang w:val="pl-PL"/>
@@ -363,21 +295,7 @@
         <w:rPr>
           <w:lang w:val="pl-PL"/>
         </w:rPr>
-        <w:t xml:space="preserve">ciej używaną kompresją </w:t>
-      </w:r>
-      <w:proofErr w:type="spellStart"/>
-      <w:r>
-        <w:rPr>
-          <w:lang w:val="pl-PL"/>
-        </w:rPr>
-        <w:t>snappy</w:t>
-      </w:r>
-      <w:proofErr w:type="spellEnd"/>
-      <w:r>
-        <w:rPr>
-          <w:lang w:val="pl-PL"/>
-        </w:rPr>
-        <w:t xml:space="preserve">. </w:t>
+        <w:t xml:space="preserve">ciej używaną kompresją snappy. </w:t>
       </w:r>
     </w:p>
     <w:p>
@@ -409,7 +327,19 @@
         <w:rPr>
           <w:lang w:val="pl-PL"/>
         </w:rPr>
-        <w:t>uwzględniając popularne właściwości, czyli liczbę wierszy oraz liczbę kolumn. Dodano także trzecią, któr</w:t>
+        <w:t>uwzględniając popularne właściwości, czyli liczbę wierszy oraz liczbę kolumn. Dodano także trzecią</w:t>
+      </w:r>
+      <w:r>
+        <w:rPr>
+          <w:lang w:val="pl-PL"/>
+        </w:rPr>
+        <w:t xml:space="preserve"> cechę</w:t>
+      </w:r>
+      <w:r>
+        <w:rPr>
+          <w:lang w:val="pl-PL"/>
+        </w:rPr>
+        <w:t>, któr</w:t>
       </w:r>
       <w:r>
         <w:rPr>
@@ -493,7 +423,7 @@
         <w:rPr>
           <w:lang w:val="pl-PL"/>
         </w:rPr>
-        <w:t xml:space="preserve"> czyli to czy </w:t>
+        <w:t xml:space="preserve"> czyli czy </w:t>
       </w:r>
       <w:r>
         <w:rPr>
@@ -535,31 +465,25 @@
         <w:rPr>
           <w:lang w:val="pl-PL"/>
         </w:rPr>
-        <w:t xml:space="preserve">Liczba kolumn może </w:t>
-      </w:r>
-      <w:r>
-        <w:rPr>
-          <w:lang w:val="pl-PL"/>
-        </w:rPr>
-        <w:t xml:space="preserve">być </w:t>
-      </w:r>
-      <w:r>
-        <w:rPr>
-          <w:lang w:val="pl-PL"/>
-        </w:rPr>
-        <w:t>mała (9 kolumn) albo duża (27 kolumn).</w:t>
-      </w:r>
-      <w:r>
-        <w:rPr>
-          <w:lang w:val="pl-PL"/>
-        </w:rPr>
-        <w:t xml:space="preserve"> Liczba kolumn jest podzielna przez 3, ponieważ występują </w:t>
-      </w:r>
-      <w:r>
-        <w:rPr>
-          <w:lang w:val="pl-PL"/>
-        </w:rPr>
-        <w:t xml:space="preserve">tylko trzy typy danych. </w:t>
+        <w:t xml:space="preserve">Liczba kolumn może być mała (9 kolumn) albo duża (27 kolumn). Liczba kolumn jest podzielna przez 3, ponieważ występują </w:t>
+      </w:r>
+      <w:r>
+        <w:rPr>
+          <w:lang w:val="pl-PL"/>
+        </w:rPr>
+        <w:t>tylko trzy typy danych</w:t>
+      </w:r>
+      <w:r>
+        <w:rPr>
+          <w:lang w:val="pl-PL"/>
+        </w:rPr>
+        <w:t>: liczba całkowita, tekst i data.</w:t>
+      </w:r>
+      <w:r>
+        <w:rPr>
+          <w:lang w:val="pl-PL"/>
+        </w:rPr>
+        <w:t xml:space="preserve"> </w:t>
       </w:r>
       <w:r>
         <w:rPr>
@@ -571,7 +495,19 @@
         <w:rPr>
           <w:lang w:val="pl-PL"/>
         </w:rPr>
-        <w:t xml:space="preserve">iczba całkowita z zakresu od 1 do 10 000 000. </w:t>
+        <w:t xml:space="preserve">iczba całkowita </w:t>
+      </w:r>
+      <w:r>
+        <w:rPr>
+          <w:lang w:val="pl-PL"/>
+        </w:rPr>
+        <w:t xml:space="preserve">jest liczbą </w:t>
+      </w:r>
+      <w:r>
+        <w:rPr>
+          <w:lang w:val="pl-PL"/>
+        </w:rPr>
+        <w:t xml:space="preserve">z zakresu od 1 do 10 000 000. </w:t>
       </w:r>
       <w:r>
         <w:rPr>
@@ -583,7 +519,7 @@
         <w:rPr>
           <w:lang w:val="pl-PL"/>
         </w:rPr>
-        <w:t xml:space="preserve">ekst składający się zawsze z 20 znaków spośród małych i wielkich liter alfabetu łacińskiego. </w:t>
+        <w:t xml:space="preserve">ekst składa się zawsze z 20 znaków spośród małych i wielkich liter alfabetu łacińskiego. </w:t>
       </w:r>
       <w:r>
         <w:rPr>
@@ -595,21 +531,19 @@
         <w:rPr>
           <w:lang w:val="pl-PL"/>
         </w:rPr>
-        <w:t>ata zapisana jako tekst w formacie „YYYY-MM-DD HH:</w:t>
-      </w:r>
-      <w:proofErr w:type="gramStart"/>
-      <w:r>
-        <w:rPr>
-          <w:lang w:val="pl-PL"/>
-        </w:rPr>
-        <w:t>MM:SS</w:t>
-      </w:r>
-      <w:proofErr w:type="gramEnd"/>
-      <w:r>
-        <w:rPr>
-          <w:lang w:val="pl-PL"/>
-        </w:rPr>
-        <w:t>”.</w:t>
+        <w:t xml:space="preserve">ata zapisana </w:t>
+      </w:r>
+      <w:r>
+        <w:rPr>
+          <w:lang w:val="pl-PL"/>
+        </w:rPr>
+        <w:t xml:space="preserve">jest </w:t>
+      </w:r>
+      <w:r>
+        <w:rPr>
+          <w:lang w:val="pl-PL"/>
+        </w:rPr>
+        <w:t>jako tekst w formacie „YYYY-MM-DD HH:MM:SS”.</w:t>
       </w:r>
       <w:r>
         <w:rPr>
@@ -621,25 +555,43 @@
         <w:rPr>
           <w:lang w:val="pl-PL"/>
         </w:rPr>
-        <w:t xml:space="preserve"> danych może być ustalona (5 możliwych wartości) albo dowolna (losowe wartości). </w:t>
-      </w:r>
-      <w:r>
-        <w:rPr>
-          <w:lang w:val="pl-PL"/>
-        </w:rPr>
-        <w:t xml:space="preserve">Co w rezultacie daje 24 różne kombinacje </w:t>
-      </w:r>
-      <w:r>
-        <w:rPr>
-          <w:lang w:val="pl-PL"/>
-        </w:rPr>
-        <w:t xml:space="preserve">(3x format pliku, 2x liczba wierszy, 2x liczba kolumn, 2x różnorodność danych) </w:t>
-      </w:r>
-      <w:r>
-        <w:rPr>
-          <w:lang w:val="pl-PL"/>
-        </w:rPr>
-        <w:t xml:space="preserve">a tym samym liczbę przygotowanych plików wejściowych. </w:t>
+        <w:t xml:space="preserve"> danych może być ustalona (5 możliwych wartości) albo dowolna (losowe wartości)</w:t>
+      </w:r>
+      <w:r>
+        <w:rPr>
+          <w:lang w:val="pl-PL"/>
+        </w:rPr>
+        <w:t>,</w:t>
+      </w:r>
+      <w:r>
+        <w:rPr>
+          <w:lang w:val="pl-PL"/>
+        </w:rPr>
+        <w:t xml:space="preserve"> </w:t>
+      </w:r>
+      <w:r>
+        <w:rPr>
+          <w:lang w:val="pl-PL"/>
+        </w:rPr>
+        <w:t>c</w:t>
+      </w:r>
+      <w:r>
+        <w:rPr>
+          <w:lang w:val="pl-PL"/>
+        </w:rPr>
+        <w:t>o w rezultacie daje 24 różne kombinacje (3x format pliku, 2x liczba wierszy, 2x liczba kolumn, 2x różnorodność danych)</w:t>
+      </w:r>
+      <w:r>
+        <w:rPr>
+          <w:lang w:val="pl-PL"/>
+        </w:rPr>
+        <w:t>,</w:t>
+      </w:r>
+      <w:r>
+        <w:rPr>
+          <w:lang w:val="pl-PL"/>
+        </w:rPr>
+        <w:t xml:space="preserve"> a tym samym liczbę przygotowanych plików wejściowych. </w:t>
       </w:r>
       <w:r>
         <w:rPr>
@@ -651,21 +603,7 @@
         <w:rPr>
           <w:lang w:val="pl-PL"/>
         </w:rPr>
-        <w:t xml:space="preserve">ormat </w:t>
-      </w:r>
-      <w:proofErr w:type="spellStart"/>
-      <w:r>
-        <w:rPr>
-          <w:lang w:val="pl-PL"/>
-        </w:rPr>
-        <w:t>csv</w:t>
-      </w:r>
-      <w:proofErr w:type="spellEnd"/>
-      <w:r>
-        <w:rPr>
-          <w:lang w:val="pl-PL"/>
-        </w:rPr>
-        <w:t xml:space="preserve"> zajmuje najwięcej miejsca</w:t>
+        <w:t>ormat csv zajmuje najwięcej miejsca</w:t>
       </w:r>
       <w:r>
         <w:rPr>
@@ -705,21 +643,7 @@
         <w:rPr>
           <w:lang w:val="pl-PL"/>
         </w:rPr>
-        <w:t xml:space="preserve">Do przeprowadzenia testów użyto </w:t>
-      </w:r>
-      <w:proofErr w:type="spellStart"/>
-      <w:r>
-        <w:rPr>
-          <w:lang w:val="pl-PL"/>
-        </w:rPr>
-        <w:t>Pythona</w:t>
-      </w:r>
-      <w:proofErr w:type="spellEnd"/>
-      <w:r>
-        <w:rPr>
-          <w:lang w:val="pl-PL"/>
-        </w:rPr>
-        <w:t xml:space="preserve"> </w:t>
+        <w:t xml:space="preserve">Do przeprowadzenia testów użyto Pythona </w:t>
       </w:r>
       <w:r>
         <w:rPr>
@@ -749,21 +673,7 @@
         <w:rPr>
           <w:lang w:val="pl-PL"/>
         </w:rPr>
-        <w:t xml:space="preserve">pakietu </w:t>
-      </w:r>
-      <w:proofErr w:type="spellStart"/>
-      <w:r>
-        <w:rPr>
-          <w:lang w:val="pl-PL"/>
-        </w:rPr>
-        <w:t>PySpark</w:t>
-      </w:r>
-      <w:proofErr w:type="spellEnd"/>
-      <w:r>
-        <w:rPr>
-          <w:lang w:val="pl-PL"/>
-        </w:rPr>
-        <w:t xml:space="preserve"> </w:t>
+        <w:t xml:space="preserve">pakietu PySpark </w:t>
       </w:r>
       <w:r>
         <w:rPr>
@@ -787,35 +697,7 @@
         <w:rPr>
           <w:lang w:val="pl-PL"/>
         </w:rPr>
-        <w:t xml:space="preserve">. Do utworzenia plików w formacie </w:t>
-      </w:r>
-      <w:proofErr w:type="spellStart"/>
-      <w:r>
-        <w:rPr>
-          <w:lang w:val="pl-PL"/>
-        </w:rPr>
-        <w:t>csv</w:t>
-      </w:r>
-      <w:proofErr w:type="spellEnd"/>
-      <w:r>
-        <w:rPr>
-          <w:lang w:val="pl-PL"/>
-        </w:rPr>
-        <w:t xml:space="preserve"> oraz csv.gz użyto pakietu </w:t>
-      </w:r>
-      <w:proofErr w:type="spellStart"/>
-      <w:r>
-        <w:rPr>
-          <w:lang w:val="pl-PL"/>
-        </w:rPr>
-        <w:t>Pandas</w:t>
-      </w:r>
-      <w:proofErr w:type="spellEnd"/>
-      <w:r>
-        <w:rPr>
-          <w:lang w:val="pl-PL"/>
-        </w:rPr>
-        <w:t xml:space="preserve"> </w:t>
+        <w:t xml:space="preserve">. Do utworzenia plików w formacie csv oraz csv.gz użyto pakietu Pandas </w:t>
       </w:r>
       <w:r>
         <w:rPr>
@@ -839,23 +721,7 @@
         <w:rPr>
           <w:lang w:val="pl-PL"/>
         </w:rPr>
-        <w:t xml:space="preserve">. Dla formatu </w:t>
-      </w:r>
-      <w:proofErr w:type="spellStart"/>
-      <w:proofErr w:type="gramStart"/>
-      <w:r>
-        <w:rPr>
-          <w:lang w:val="pl-PL"/>
-        </w:rPr>
-        <w:t>snappy.parquet</w:t>
-      </w:r>
-      <w:proofErr w:type="spellEnd"/>
-      <w:proofErr w:type="gramEnd"/>
-      <w:r>
-        <w:rPr>
-          <w:lang w:val="pl-PL"/>
-        </w:rPr>
-        <w:t xml:space="preserve"> skorzystano </w:t>
+        <w:t xml:space="preserve">. Dla formatu snappy.parquet skorzystano </w:t>
       </w:r>
       <w:r>
         <w:rPr>
@@ -867,21 +733,7 @@
         <w:rPr>
           <w:lang w:val="pl-PL"/>
         </w:rPr>
-        <w:t xml:space="preserve">z pakietu </w:t>
-      </w:r>
-      <w:proofErr w:type="spellStart"/>
-      <w:r>
-        <w:rPr>
-          <w:lang w:val="pl-PL"/>
-        </w:rPr>
-        <w:t>PyArrow</w:t>
-      </w:r>
-      <w:proofErr w:type="spellEnd"/>
-      <w:r>
-        <w:rPr>
-          <w:lang w:val="pl-PL"/>
-        </w:rPr>
-        <w:t xml:space="preserve"> </w:t>
+        <w:t xml:space="preserve">z pakietu PyArrow </w:t>
       </w:r>
       <w:r>
         <w:rPr>
@@ -919,27 +771,19 @@
         <w:rPr>
           <w:lang w:val="pl-PL"/>
         </w:rPr>
-        <w:t xml:space="preserve">Aby wyeliminować różnego rodzaju zapamiętane wartości przez </w:t>
-      </w:r>
-      <w:proofErr w:type="spellStart"/>
-      <w:r>
-        <w:rPr>
-          <w:lang w:val="pl-PL"/>
-        </w:rPr>
-        <w:t>Py</w:t>
-      </w:r>
-      <w:r>
-        <w:rPr>
-          <w:lang w:val="pl-PL"/>
-        </w:rPr>
-        <w:t>Sparka</w:t>
-      </w:r>
-      <w:proofErr w:type="spellEnd"/>
-      <w:r>
-        <w:rPr>
-          <w:lang w:val="pl-PL"/>
-        </w:rPr>
-        <w:t xml:space="preserve"> zdecydowano się na uruchamianie testu dla każdego pliku osobno jako osobny proces. </w:t>
+        <w:t>Aby wyeliminować różnego rodzaju zapamiętane wartości przez PySparka</w:t>
+      </w:r>
+      <w:r>
+        <w:rPr>
+          <w:lang w:val="pl-PL"/>
+        </w:rPr>
+        <w:t>,</w:t>
+      </w:r>
+      <w:r>
+        <w:rPr>
+          <w:lang w:val="pl-PL"/>
+        </w:rPr>
+        <w:t xml:space="preserve"> zdecydowano się na uruchamianie testu dla każdego pliku jako osobny proces. </w:t>
       </w:r>
       <w:r>
         <w:rPr>
@@ -957,21 +801,31 @@
         <w:rPr>
           <w:lang w:val="pl-PL"/>
         </w:rPr>
-        <w:t xml:space="preserve">sesję </w:t>
-      </w:r>
-      <w:proofErr w:type="spellStart"/>
-      <w:r>
-        <w:rPr>
-          <w:lang w:val="pl-PL"/>
-        </w:rPr>
-        <w:t>PySpark</w:t>
-      </w:r>
-      <w:proofErr w:type="spellEnd"/>
-      <w:r>
-        <w:rPr>
-          <w:lang w:val="pl-PL"/>
-        </w:rPr>
-        <w:t>. To pozwala na uzyskanie średniego czasu konstrukcji t</w:t>
+        <w:t>sesję PySpark</w:t>
+      </w:r>
+      <w:r>
+        <w:rPr>
+          <w:lang w:val="pl-PL"/>
+        </w:rPr>
+        <w:t xml:space="preserve">. </w:t>
+      </w:r>
+      <w:r>
+        <w:rPr>
+          <w:lang w:val="pl-PL"/>
+        </w:rPr>
+        <w:t>P</w:t>
+      </w:r>
+      <w:r>
+        <w:rPr>
+          <w:lang w:val="pl-PL"/>
+        </w:rPr>
+        <w:t>ozwala to</w:t>
+      </w:r>
+      <w:r>
+        <w:rPr>
+          <w:lang w:val="pl-PL"/>
+        </w:rPr>
+        <w:t xml:space="preserve"> na uzyskanie średniego czasu konstrukcji t</w:t>
       </w:r>
       <w:r>
         <w:rPr>
@@ -1013,7 +867,27 @@
         <w:rPr>
           <w:lang w:val="pl-PL"/>
         </w:rPr>
-        <w:t xml:space="preserve">przeprowadzono 10 razy, aby wyeliminować błędy pomiarowe. Testy powtarzano całą grupą a nie pojedynczo, z czego wynika, że ten sam plik testowany był co 24 test. </w:t>
+        <w:t>przeprowadzono 10 razy, aby wyeliminować błędy pomiarowe. Testy powtarzano całą grupą</w:t>
+      </w:r>
+      <w:r>
+        <w:rPr>
+          <w:lang w:val="pl-PL"/>
+        </w:rPr>
+        <w:t>,</w:t>
+      </w:r>
+      <w:r>
+        <w:rPr>
+          <w:lang w:val="pl-PL"/>
+        </w:rPr>
+        <w:t xml:space="preserve"> a nie pojedynczo, z czego wynika, że ten sam plik testowany był co 24 te</w:t>
+      </w:r>
+      <w:bookmarkStart w:id="0" w:name="_GoBack"/>
+      <w:bookmarkEnd w:id="0"/>
+      <w:r>
+        <w:rPr>
+          <w:lang w:val="pl-PL"/>
+        </w:rPr>
+        <w:t xml:space="preserve">st. </w:t>
       </w:r>
     </w:p>
     <w:p>
@@ -1028,21 +902,19 @@
           <w:lang w:val="pl-PL"/>
         </w:rPr>
         <w:lastRenderedPageBreak/>
-        <w:t>Sercem przeprowadzonego testu jest operacja połączenia (</w:t>
-      </w:r>
-      <w:proofErr w:type="spellStart"/>
-      <w:r>
-        <w:rPr>
-          <w:lang w:val="pl-PL"/>
-        </w:rPr>
-        <w:t>join</w:t>
-      </w:r>
-      <w:proofErr w:type="spellEnd"/>
-      <w:r>
-        <w:rPr>
-          <w:lang w:val="pl-PL"/>
-        </w:rPr>
-        <w:t>) danego pliku samego ze sobą. Kluczem połączenia jest zawsze pierwsza kolumna. Lewy i prawy zbiór uprzednio są redukowane do jednej trzeciej swej szerokości poprzez selekcję losowych kolumn.</w:t>
+        <w:t>Głównym elementem</w:t>
+      </w:r>
+      <w:r>
+        <w:rPr>
+          <w:lang w:val="pl-PL"/>
+        </w:rPr>
+        <w:t xml:space="preserve"> </w:t>
+      </w:r>
+      <w:r>
+        <w:rPr>
+          <w:lang w:val="pl-PL"/>
+        </w:rPr>
+        <w:t>przeprowadzonego testu jest operacja połączenia (join) danego pliku samego ze sobą. Kluczem połączenia jest zawsze pierwsza kolumna. Lewy i prawy zbiór uprzednio są redukowane do jednej trzeciej swej szerokości poprzez selekcję losowych kolumn.</w:t>
       </w:r>
     </w:p>
     <w:p>
@@ -1070,7 +942,25 @@
         <w:rPr>
           <w:lang w:val="pl-PL"/>
         </w:rPr>
-        <w:t xml:space="preserve">Na każdym rysunku poniżej pokazane będą trzy wykresy. </w:t>
+        <w:t xml:space="preserve">Na każdym rysunku poniżej pokazane </w:t>
+      </w:r>
+      <w:r>
+        <w:rPr>
+          <w:lang w:val="pl-PL"/>
+        </w:rPr>
+        <w:t>są</w:t>
+      </w:r>
+      <w:r>
+        <w:rPr>
+          <w:lang w:val="pl-PL"/>
+        </w:rPr>
+        <w:t xml:space="preserve"> </w:t>
+      </w:r>
+      <w:r>
+        <w:rPr>
+          <w:lang w:val="pl-PL"/>
+        </w:rPr>
+        <w:t xml:space="preserve">trzy wykresy. </w:t>
       </w:r>
       <w:r>
         <w:rPr>
@@ -1114,10 +1004,10 @@
       <w:r>
         <w:rPr>
           <w:noProof/>
-          <w:lang w:val="pl-PL"/>
+          <w:lang w:val="pl-PL" w:eastAsia="pl-PL"/>
         </w:rPr>
         <w:drawing>
-          <wp:inline distT="0" distB="0" distL="0" distR="0" wp14:anchorId="5AEA75A2" wp14:editId="726AF1D4">
+          <wp:inline distT="0" distB="0" distL="0" distR="0" wp14:anchorId="2BFC56D5" wp14:editId="0A9BE94C">
             <wp:extent cx="5943600" cy="2487930"/>
             <wp:effectExtent l="0" t="0" r="0" b="1270"/>
             <wp:docPr id="12" name="Graphic 12"/>
@@ -1227,10 +1117,10 @@
       <w:r>
         <w:rPr>
           <w:noProof/>
-          <w:lang w:val="pl-PL"/>
+          <w:lang w:val="pl-PL" w:eastAsia="pl-PL"/>
         </w:rPr>
         <w:drawing>
-          <wp:inline distT="0" distB="0" distL="0" distR="0" wp14:anchorId="792034AE" wp14:editId="2D716970">
+          <wp:inline distT="0" distB="0" distL="0" distR="0" wp14:anchorId="1A51B9C4" wp14:editId="4C504DAC">
             <wp:extent cx="5943600" cy="2487930"/>
             <wp:effectExtent l="0" t="0" r="0" b="1270"/>
             <wp:docPr id="13" name="Graphic 13"/>
@@ -1389,43 +1279,49 @@
         <w:rPr>
           <w:lang w:val="pl-PL"/>
         </w:rPr>
-        <w:t xml:space="preserve">Jednak format </w:t>
-      </w:r>
-      <w:proofErr w:type="spellStart"/>
-      <w:proofErr w:type="gramStart"/>
-      <w:r>
-        <w:rPr>
-          <w:lang w:val="pl-PL"/>
-        </w:rPr>
-        <w:t>snappy.parquet</w:t>
-      </w:r>
-      <w:proofErr w:type="spellEnd"/>
-      <w:proofErr w:type="gramEnd"/>
-      <w:r>
-        <w:rPr>
-          <w:lang w:val="pl-PL"/>
-        </w:rPr>
-        <w:t xml:space="preserve"> jest zdecydowanym zwycięzcą. </w:t>
-      </w:r>
-      <w:r>
-        <w:rPr>
-          <w:lang w:val="pl-PL"/>
-        </w:rPr>
-        <w:t xml:space="preserve">Środkowy wykres pokazuje, że nie istnieje żaden stosunek względem obciążenia procesora a liczbą wierszy. Dostrzec można natomiast korelację, że format </w:t>
-      </w:r>
-      <w:proofErr w:type="spellStart"/>
-      <w:r>
-        <w:rPr>
-          <w:lang w:val="pl-PL"/>
-        </w:rPr>
-        <w:t>csv</w:t>
-      </w:r>
-      <w:proofErr w:type="spellEnd"/>
-      <w:r>
-        <w:rPr>
-          <w:lang w:val="pl-PL"/>
-        </w:rPr>
-        <w:t xml:space="preserve"> generuję największe obciążenie a format csv.gz najmniejsze. Ostatni z wykresów trzeba interpretować trochę inaczej, ponieważ dla pamięci operacyjnej interesując</w:t>
+        <w:t xml:space="preserve">Jednak format snappy.parquet jest zdecydowanym zwycięzcą. </w:t>
+      </w:r>
+      <w:r>
+        <w:rPr>
+          <w:lang w:val="pl-PL"/>
+        </w:rPr>
+        <w:t xml:space="preserve">Środkowy wykres pokazuje, że nie istnieje żaden stosunek względem obciążenia procesora a liczbą wierszy. Dostrzec można natomiast, że format csv </w:t>
+      </w:r>
+      <w:r>
+        <w:rPr>
+          <w:lang w:val="pl-PL"/>
+        </w:rPr>
+        <w:t>generuj</w:t>
+      </w:r>
+      <w:r>
+        <w:rPr>
+          <w:lang w:val="pl-PL"/>
+        </w:rPr>
+        <w:t>e</w:t>
+      </w:r>
+      <w:r>
+        <w:rPr>
+          <w:lang w:val="pl-PL"/>
+        </w:rPr>
+        <w:t xml:space="preserve"> </w:t>
+      </w:r>
+      <w:r>
+        <w:rPr>
+          <w:lang w:val="pl-PL"/>
+        </w:rPr>
+        <w:t>największe obciążenie</w:t>
+      </w:r>
+      <w:r>
+        <w:rPr>
+          <w:lang w:val="pl-PL"/>
+        </w:rPr>
+        <w:t>,</w:t>
+      </w:r>
+      <w:r>
+        <w:rPr>
+          <w:lang w:val="pl-PL"/>
+        </w:rPr>
+        <w:t xml:space="preserve"> a format csv.gz najmniejsze. Ostatni z wykresów trzeba interpretować trochę inaczej, ponieważ dla pamięci operacyjnej interesując</w:t>
       </w:r>
       <w:r>
         <w:rPr>
@@ -1437,28 +1333,14 @@
         <w:rPr>
           <w:lang w:val="pl-PL"/>
         </w:rPr>
-        <w:t xml:space="preserve"> jest maksymalna wartość. To bezpośrednio wskazuje nam na minimalny potrzebny rozmiar pamięci operacyjnej dla danego testu. Warto tutaj zauważyć, że format </w:t>
-      </w:r>
-      <w:proofErr w:type="spellStart"/>
-      <w:r>
-        <w:rPr>
-          <w:lang w:val="pl-PL"/>
-        </w:rPr>
-        <w:t>csv</w:t>
-      </w:r>
-      <w:proofErr w:type="spellEnd"/>
-      <w:r>
-        <w:rPr>
-          <w:lang w:val="pl-PL"/>
-        </w:rPr>
-        <w:t xml:space="preserve"> potrzebuje </w:t>
+        <w:t xml:space="preserve"> jest maksymalna wartość. To bezpośrednio wskazuje na minimalny potrzebny rozmiar pamięci operacyjnej dla danego testu. Warto tutaj zauważyć, że format csv potrzebuje najmniej pamięci </w:t>
       </w:r>
       <w:r>
         <w:rPr>
           <w:lang w:val="pl-PL"/>
         </w:rPr>
         <w:lastRenderedPageBreak/>
-        <w:t>najmniej pamięci operacyjnej (prawdopodobnie przez brak kompresji, której dekompresja potrzebuje dodatkowych zasobów).</w:t>
+        <w:t>operacyjnej (prawdopodobnie przez brak kompresji, której dekompresja potrzebuje dodatkowych zasobów).</w:t>
       </w:r>
       <w:r>
         <w:rPr>
@@ -1515,7 +1397,19 @@
         <w:rPr>
           <w:lang w:val="pl-PL"/>
         </w:rPr>
-        <w:t xml:space="preserve"> przedstawia podobne wykresy co </w:t>
+        <w:t xml:space="preserve"> przedstawia podobne wykresy</w:t>
+      </w:r>
+      <w:r>
+        <w:rPr>
+          <w:lang w:val="pl-PL"/>
+        </w:rPr>
+        <w:t>,</w:t>
+      </w:r>
+      <w:r>
+        <w:rPr>
+          <w:lang w:val="pl-PL"/>
+        </w:rPr>
+        <w:t xml:space="preserve"> co </w:t>
       </w:r>
       <w:r>
         <w:rPr>
@@ -1572,10 +1466,10 @@
       <w:r>
         <w:rPr>
           <w:noProof/>
-          <w:lang w:val="pl-PL"/>
+          <w:lang w:val="pl-PL" w:eastAsia="pl-PL"/>
         </w:rPr>
         <w:drawing>
-          <wp:inline distT="0" distB="0" distL="0" distR="0" wp14:anchorId="2FC4AAF8" wp14:editId="64678A3C">
+          <wp:inline distT="0" distB="0" distL="0" distR="0" wp14:anchorId="3FC0A589" wp14:editId="5C9B61BE">
             <wp:extent cx="5943600" cy="2533650"/>
             <wp:effectExtent l="0" t="0" r="0" b="6350"/>
             <wp:docPr id="14" name="Graphic 14"/>
@@ -1685,12 +1579,6 @@
         <w:rPr>
           <w:lang w:val="pl-PL"/>
         </w:rPr>
-        <w:t xml:space="preserve">Jako ostatni </w:t>
-      </w:r>
-      <w:r>
-        <w:rPr>
-          <w:lang w:val="pl-PL"/>
-        </w:rPr>
         <w:fldChar w:fldCharType="begin"/>
       </w:r>
       <w:r>
@@ -1728,18 +1616,30 @@
         <w:rPr>
           <w:lang w:val="pl-PL"/>
         </w:rPr>
-        <w:t xml:space="preserve"> obrazuje nam, że różnorodność danych nie wpływa znacząco na czas obliczeń czy obciążenie procesora. Wartym uwagi jest fakt, że losowe dane potrzebowały najmniej pamięci operacyjnej dla formatu csv.gz.</w:t>
-      </w:r>
-      <w:r>
-        <w:rPr>
-          <w:lang w:val="pl-PL"/>
-        </w:rPr>
         <w:t xml:space="preserve"> </w:t>
       </w:r>
       <w:r>
         <w:rPr>
           <w:lang w:val="pl-PL"/>
         </w:rPr>
+        <w:t>pokazuje</w:t>
+      </w:r>
+      <w:r>
+        <w:rPr>
+          <w:lang w:val="pl-PL"/>
+        </w:rPr>
+        <w:t>, że różnorodność danych nie wpływa znacząco na czas obliczeń czy obciążenie procesora. Wartym uwagi jest fakt, że losowe dane potrzebowały najmniej pamięci operacyjnej dla formatu csv.gz.</w:t>
+      </w:r>
+      <w:r>
+        <w:rPr>
+          <w:lang w:val="pl-PL"/>
+        </w:rPr>
+        <w:t xml:space="preserve"> </w:t>
+      </w:r>
+      <w:r>
+        <w:rPr>
+          <w:lang w:val="pl-PL"/>
+        </w:rPr>
         <w:t xml:space="preserve">Tutaj tak samo jak </w:t>
       </w:r>
       <w:r>
@@ -1783,23 +1683,19 @@
         <w:rPr>
           <w:lang w:val="pl-PL"/>
         </w:rPr>
-        <w:t xml:space="preserve"> format </w:t>
-      </w:r>
-      <w:proofErr w:type="spellStart"/>
-      <w:proofErr w:type="gramStart"/>
-      <w:r>
-        <w:rPr>
-          <w:lang w:val="pl-PL"/>
-        </w:rPr>
-        <w:t>snappy.parquet</w:t>
-      </w:r>
-      <w:proofErr w:type="spellEnd"/>
-      <w:proofErr w:type="gramEnd"/>
-      <w:r>
-        <w:rPr>
-          <w:lang w:val="pl-PL"/>
-        </w:rPr>
-        <w:t xml:space="preserve"> uzyskał najniższe czasy obliczeń a format csv.gz najniższe obciążenie procesora.</w:t>
+        <w:t xml:space="preserve"> format snappy.parquet uzyskał najniższe czasy obliczeń</w:t>
+      </w:r>
+      <w:r>
+        <w:rPr>
+          <w:lang w:val="pl-PL"/>
+        </w:rPr>
+        <w:t>,</w:t>
+      </w:r>
+      <w:r>
+        <w:rPr>
+          <w:lang w:val="pl-PL"/>
+        </w:rPr>
+        <w:t xml:space="preserve"> a format csv.gz najniższe obciążenie procesora.</w:t>
       </w:r>
     </w:p>
     <w:p>
@@ -1827,48 +1723,14 @@
         <w:rPr>
           <w:lang w:val="pl-PL"/>
         </w:rPr>
-        <w:t xml:space="preserve">Jednoznacznie można stwierdzić, że najprostszy format </w:t>
-      </w:r>
-      <w:proofErr w:type="spellStart"/>
-      <w:r>
-        <w:rPr>
-          <w:lang w:val="pl-PL"/>
-        </w:rPr>
-        <w:t>csv</w:t>
-      </w:r>
-      <w:proofErr w:type="spellEnd"/>
-      <w:r>
-        <w:rPr>
-          <w:lang w:val="pl-PL"/>
-        </w:rPr>
-        <w:t xml:space="preserve"> jest najgorszym wyborem w powyższym zestawieniu ze względu na obciążenie procesora, ale stosunkowo dobrym ze względu na obciążenie pamięci operacyjnej. Najszybszym formatem okazał się </w:t>
-      </w:r>
-      <w:proofErr w:type="spellStart"/>
-      <w:proofErr w:type="gramStart"/>
-      <w:r>
-        <w:rPr>
-          <w:lang w:val="pl-PL"/>
-        </w:rPr>
-        <w:t>snappy.parquet</w:t>
-      </w:r>
-      <w:proofErr w:type="spellEnd"/>
-      <w:proofErr w:type="gramEnd"/>
-      <w:r>
-        <w:rPr>
-          <w:lang w:val="pl-PL"/>
-        </w:rPr>
-        <w:t xml:space="preserve">, który osiągał kilkukrotnie lepsze rezultaty. Zużycie procesora dla tego formatu jest mniejsze niż dla </w:t>
-      </w:r>
-      <w:proofErr w:type="spellStart"/>
-      <w:proofErr w:type="gramStart"/>
-      <w:r>
-        <w:rPr>
-          <w:lang w:val="pl-PL"/>
-        </w:rPr>
-        <w:t>csv</w:t>
-      </w:r>
-      <w:proofErr w:type="spellEnd"/>
-      <w:proofErr w:type="gramEnd"/>
+        <w:t>Jednoznacznie można stwierdzić, że najprostszy format csv jest najgorszym wyborem w powyższym zestawieniu ze względu na obciążenie procesora, ale stosunkowo dobrym ze względu na obciążenie pamięci operacyjnej. Najszybszym formatem okazał się snappy.parquet, który osiągał kilkukrotnie lepsze rezultaty. Zużycie procesora dla tego formatu jest mniejsze niż dla csv</w:t>
+      </w:r>
+      <w:r>
+        <w:rPr>
+          <w:lang w:val="pl-PL"/>
+        </w:rPr>
+        <w:t>,</w:t>
+      </w:r>
       <w:r>
         <w:rPr>
           <w:lang w:val="pl-PL"/>
@@ -1887,57 +1749,37 @@
         <w:rPr>
           <w:lang w:val="pl-PL"/>
         </w:rPr>
-        <w:t xml:space="preserve">Wybór najlepszego formatu zależy oczywiście od indywidualnych potrzeb i możliwości. Najczęściej obliczenia w </w:t>
-      </w:r>
-      <w:proofErr w:type="spellStart"/>
-      <w:r>
-        <w:rPr>
-          <w:lang w:val="pl-PL"/>
-        </w:rPr>
-        <w:t>PySparku</w:t>
-      </w:r>
-      <w:proofErr w:type="spellEnd"/>
-      <w:r>
-        <w:rPr>
-          <w:lang w:val="pl-PL"/>
-        </w:rPr>
-        <w:t xml:space="preserve"> wykonuje się na osobnym komputerze przeznaczonym do obliczeń gdzie możemy sobie pozwolić na duże zużycie pamięci operacyjnej oraz obciążenie procesora</w:t>
-      </w:r>
-      <w:r>
-        <w:rPr>
-          <w:lang w:val="pl-PL"/>
-        </w:rPr>
-        <w:t xml:space="preserve">, a wtedy najszybszy okazuje się format </w:t>
-      </w:r>
-      <w:proofErr w:type="spellStart"/>
-      <w:proofErr w:type="gramStart"/>
-      <w:r>
-        <w:rPr>
-          <w:lang w:val="pl-PL"/>
-        </w:rPr>
-        <w:t>snappy.parquet</w:t>
-      </w:r>
-      <w:proofErr w:type="spellEnd"/>
-      <w:proofErr w:type="gramEnd"/>
-      <w:r>
-        <w:rPr>
-          <w:lang w:val="pl-PL"/>
-        </w:rPr>
-        <w:t xml:space="preserve">. Jeżeli nie możemy wygenerować danych wejściowych w tym formacie lepszym rozwiązaniem będzie csv.gz niż </w:t>
-      </w:r>
-      <w:proofErr w:type="spellStart"/>
-      <w:r>
-        <w:rPr>
-          <w:lang w:val="pl-PL"/>
-        </w:rPr>
-        <w:t>csv</w:t>
-      </w:r>
-      <w:proofErr w:type="spellEnd"/>
-      <w:r>
-        <w:rPr>
-          <w:lang w:val="pl-PL"/>
-        </w:rPr>
-        <w:t>.</w:t>
+        <w:t>Wybór najlepszego formatu zależy oczywiście od indywidualnych potrzeb i możliwości. Najczęściej obliczenia w PySparku wykonuje się na osobnym komputerze przeznaczonym do obliczeń</w:t>
+      </w:r>
+      <w:r>
+        <w:rPr>
+          <w:lang w:val="pl-PL"/>
+        </w:rPr>
+        <w:t>,</w:t>
+      </w:r>
+      <w:r>
+        <w:rPr>
+          <w:lang w:val="pl-PL"/>
+        </w:rPr>
+        <w:t xml:space="preserve"> gdzie możemy sobie pozwolić na duże zużycie pamięci operacyjnej oraz obciążenie procesora</w:t>
+      </w:r>
+      <w:r>
+        <w:rPr>
+          <w:lang w:val="pl-PL"/>
+        </w:rPr>
+        <w:t>, a wtedy najszybszy okazuje się format snappy.parquet. Jeżeli nie możemy wygenerować danych wejściowych w tym formacie</w:t>
+      </w:r>
+      <w:r>
+        <w:rPr>
+          <w:lang w:val="pl-PL"/>
+        </w:rPr>
+        <w:t>,</w:t>
+      </w:r>
+      <w:r>
+        <w:rPr>
+          <w:lang w:val="pl-PL"/>
+        </w:rPr>
+        <w:t xml:space="preserve"> lepszym rozwiązaniem będzie csv.gz niż csv.</w:t>
       </w:r>
     </w:p>
     <w:sectPr>
@@ -1991,6 +1833,11 @@
         <w:docPartUnique/>
       </w:docPartObj>
     </w:sdtPr>
+    <w:sdtEndPr>
+      <w:rPr>
+        <w:rStyle w:val="PageNumber"/>
+      </w:rPr>
+    </w:sdtEndPr>
     <w:sdtContent>
       <w:p>
         <w:pPr>
@@ -2043,6 +1890,11 @@
         <w:docPartUnique/>
       </w:docPartObj>
     </w:sdtPr>
+    <w:sdtEndPr>
+      <w:rPr>
+        <w:rStyle w:val="PageNumber"/>
+      </w:rPr>
+    </w:sdtEndPr>
     <w:sdtContent>
       <w:p>
         <w:pPr>
@@ -2275,6 +2127,7 @@
     <w:lsdException w:name="HTML Sample" w:semiHidden="1" w:unhideWhenUsed="1"/>
     <w:lsdException w:name="HTML Typewriter" w:semiHidden="1" w:unhideWhenUsed="1"/>
     <w:lsdException w:name="HTML Variable" w:semiHidden="1" w:unhideWhenUsed="1"/>
+    <w:lsdException w:name="Normal Table" w:semiHidden="1" w:unhideWhenUsed="1"/>
     <w:lsdException w:name="annotation subject" w:semiHidden="1" w:unhideWhenUsed="1"/>
     <w:lsdException w:name="No List" w:semiHidden="1" w:unhideWhenUsed="1"/>
     <w:lsdException w:name="Outline List 1" w:semiHidden="1" w:unhideWhenUsed="1"/>
@@ -2317,10 +2170,13 @@
     <w:lsdException w:name="Table Contemporary" w:semiHidden="1" w:unhideWhenUsed="1"/>
     <w:lsdException w:name="Table Elegant" w:semiHidden="1" w:unhideWhenUsed="1"/>
     <w:lsdException w:name="Table Professional" w:semiHidden="1" w:unhideWhenUsed="1"/>
+    <w:lsdException w:name="Table Subtle 1" w:semiHidden="1" w:unhideWhenUsed="1"/>
     <w:lsdException w:name="Table Subtle 2" w:semiHidden="1" w:unhideWhenUsed="1"/>
     <w:lsdException w:name="Table Web 1" w:semiHidden="1" w:unhideWhenUsed="1"/>
+    <w:lsdException w:name="Table Web 2" w:semiHidden="1" w:unhideWhenUsed="1"/>
+    <w:lsdException w:name="Table Web 3" w:semiHidden="1" w:unhideWhenUsed="1"/>
     <w:lsdException w:name="Balloon Text" w:semiHidden="1" w:unhideWhenUsed="1"/>
-    <w:lsdException w:name="Table Grid" w:uiPriority="39"/>
+    <w:lsdException w:name="Table Grid" w:semiHidden="1" w:uiPriority="39" w:unhideWhenUsed="1"/>
     <w:lsdException w:name="Table Theme" w:semiHidden="1" w:unhideWhenUsed="1"/>
     <w:lsdException w:name="Placeholder Text" w:semiHidden="1"/>
     <w:lsdException w:name="No Spacing" w:uiPriority="1" w:qFormat="1"/>
@@ -2546,6 +2402,7 @@
   <w:style w:type="paragraph" w:default="1" w:styleId="Normal">
     <w:name w:val="Normal"/>
     <w:qFormat/>
+    <w:rsid w:val="00BD587D"/>
     <w:rPr>
       <w:rFonts w:eastAsiaTheme="minorEastAsia"/>
     </w:rPr>
@@ -2776,6 +2633,19 @@
       <w:szCs w:val="18"/>
     </w:rPr>
   </w:style>
+  <w:style w:type="paragraph" w:styleId="Revision">
+    <w:name w:val="Revision"/>
+    <w:hidden/>
+    <w:uiPriority w:val="99"/>
+    <w:semiHidden/>
+    <w:rsid w:val="00707DE6"/>
+    <w:pPr>
+      <w:spacing w:after="0" w:line="240" w:lineRule="auto"/>
+    </w:pPr>
+    <w:rPr>
+      <w:rFonts w:eastAsiaTheme="minorEastAsia"/>
+    </w:rPr>
+  </w:style>
 </w:styles>
 </file>
 
@@ -2822,7 +2692,7 @@
     </a:clrScheme>
     <a:fontScheme name="Office">
       <a:majorFont>
-        <a:latin typeface="Calibri Light" panose="020F0302020204030204"/>
+        <a:latin typeface="Calibri Light"/>
         <a:ea typeface=""/>
         <a:cs typeface=""/>
         <a:font script="Jpan" typeface="ＭＳ ゴシック"/>
@@ -2857,7 +2727,7 @@
         <a:font script="Geor" typeface="Sylfaen"/>
       </a:majorFont>
       <a:minorFont>
-        <a:latin typeface="Calibri" panose="020F0502020204030204"/>
+        <a:latin typeface="Calibri"/>
         <a:ea typeface=""/>
         <a:cs typeface=""/>
         <a:font script="Jpan" typeface="ＭＳ 明朝"/>
@@ -3045,7 +2915,7 @@
 </file>
 
 <file path=customXml/itemProps1.xml><?xml version="1.0" encoding="utf-8"?>
-<ds:datastoreItem xmlns:ds="http://schemas.openxmlformats.org/officeDocument/2006/customXml" ds:itemID="{C7C01AAD-AC77-1042-B75B-F0FF84E6DD91}">
+<ds:datastoreItem xmlns:ds="http://schemas.openxmlformats.org/officeDocument/2006/customXml" ds:itemID="{88667968-1421-6E43-9C22-F0FFF50A8CA2}">
   <ds:schemaRefs>
     <ds:schemaRef ds:uri="http://schemas.openxmlformats.org/officeDocument/2006/bibliography"/>
   </ds:schemaRefs>

</xml_diff>